<commit_message>
added procedure 1 to lab report
</commit_message>
<xml_diff>
--- a/Lab3/deliverables/lab3-report.docx
+++ b/Lab3/deliverables/lab3-report.docx
@@ -2368,15 +2368,6 @@
           <w:sz w:val="20"/>
         </w:rPr>
         <w:tab/>
-      </w:r>
-      <w:bookmarkStart w:id="0" w:name="_GoBack"/>
-      <w:bookmarkEnd w:id="0"/>
-      <w:r>
-        <w:rPr>
-          <w:rFonts w:ascii="Times New Roman" w:hAnsi="Times New Roman"/>
-          <w:color w:val="000000"/>
-          <w:sz w:val="20"/>
-        </w:rPr>
         <w:t>2.62ms</w:t>
       </w:r>
       <w:r>
@@ -2710,6 +2701,752 @@
         </w:rPr>
       </w:pPr>
     </w:p>
+    <w:p>
+      <w:pPr>
+        <w:rPr>
+          <w:b/>
+        </w:rPr>
+      </w:pPr>
+    </w:p>
+    <w:p>
+      <w:pPr>
+        <w:rPr>
+          <w:rFonts w:ascii="Times New Roman" w:hAnsi="Times New Roman"/>
+          <w:b/>
+          <w:sz w:val="20"/>
+        </w:rPr>
+      </w:pPr>
+      <w:r>
+        <w:rPr>
+          <w:rFonts w:ascii="Times New Roman" w:hAnsi="Times New Roman"/>
+          <w:b/>
+          <w:sz w:val="20"/>
+        </w:rPr>
+        <w:t>Procedure:</w:t>
+      </w:r>
+    </w:p>
+    <w:p>
+      <w:pPr>
+        <w:pStyle w:val="ListParagraph"/>
+        <w:numPr>
+          <w:ilvl w:val="0"/>
+          <w:numId w:val="3"/>
+        </w:numPr>
+        <w:rPr>
+          <w:rFonts w:ascii="Times New Roman" w:hAnsi="Times New Roman"/>
+          <w:b/>
+          <w:sz w:val="20"/>
+        </w:rPr>
+      </w:pPr>
+      <w:r>
+        <w:rPr>
+          <w:rFonts w:ascii="Times New Roman" w:hAnsi="Times New Roman"/>
+          <w:sz w:val="20"/>
+        </w:rPr>
+        <w:t xml:space="preserve">2.62 </w:t>
+      </w:r>
+      <w:proofErr w:type="spellStart"/>
+      <w:r>
+        <w:rPr>
+          <w:rFonts w:ascii="Times New Roman" w:hAnsi="Times New Roman"/>
+          <w:sz w:val="20"/>
+        </w:rPr>
+        <w:t>ms</w:t>
+      </w:r>
+      <w:proofErr w:type="spellEnd"/>
+      <w:r>
+        <w:rPr>
+          <w:rFonts w:ascii="Times New Roman" w:hAnsi="Times New Roman"/>
+          <w:sz w:val="20"/>
+        </w:rPr>
+        <w:t xml:space="preserve"> is the time it takes to update the graphical time on the LCD. PE0-PE3 are GPIO ports used for the 4 switches. The switches interface with the program via edge-triggered interrupts. However, during set time and set alarm mode, interrupts on the switches are disabled and inputs are read via busy wait. The speaker is connected to PD0. All read and write commands to the speaker are included in the speaker module. The global variables are as follows:</w:t>
+      </w:r>
+    </w:p>
+    <w:p>
+      <w:pPr>
+        <w:pStyle w:val="ListParagraph"/>
+        <w:ind w:left="1440"/>
+        <w:rPr>
+          <w:rFonts w:ascii="Times New Roman" w:hAnsi="Times New Roman"/>
+          <w:sz w:val="20"/>
+        </w:rPr>
+      </w:pPr>
+      <w:r>
+        <w:rPr>
+          <w:rFonts w:ascii="Times New Roman" w:hAnsi="Times New Roman"/>
+          <w:sz w:val="20"/>
+        </w:rPr>
+        <w:t xml:space="preserve">uint32_t </w:t>
+      </w:r>
+      <w:proofErr w:type="spellStart"/>
+      <w:r>
+        <w:rPr>
+          <w:rFonts w:ascii="Times New Roman" w:hAnsi="Times New Roman"/>
+          <w:sz w:val="20"/>
+        </w:rPr>
+        <w:t>currentMode</w:t>
+      </w:r>
+      <w:proofErr w:type="spellEnd"/>
+      <w:r>
+        <w:rPr>
+          <w:rFonts w:ascii="Times New Roman" w:hAnsi="Times New Roman"/>
+          <w:sz w:val="20"/>
+        </w:rPr>
+        <w:t xml:space="preserve"> = 0;</w:t>
+      </w:r>
+    </w:p>
+    <w:p>
+      <w:pPr>
+        <w:pStyle w:val="ListParagraph"/>
+        <w:ind w:left="1440"/>
+        <w:rPr>
+          <w:rFonts w:ascii="Times New Roman" w:hAnsi="Times New Roman"/>
+          <w:sz w:val="20"/>
+        </w:rPr>
+      </w:pPr>
+      <w:r>
+        <w:rPr>
+          <w:rFonts w:ascii="Times New Roman" w:hAnsi="Times New Roman"/>
+          <w:sz w:val="20"/>
+        </w:rPr>
+        <w:t xml:space="preserve">uint32_t </w:t>
+      </w:r>
+      <w:proofErr w:type="spellStart"/>
+      <w:r>
+        <w:rPr>
+          <w:rFonts w:ascii="Times New Roman" w:hAnsi="Times New Roman"/>
+          <w:sz w:val="20"/>
+        </w:rPr>
+        <w:t>prevMode</w:t>
+      </w:r>
+      <w:proofErr w:type="spellEnd"/>
+      <w:r>
+        <w:rPr>
+          <w:rFonts w:ascii="Times New Roman" w:hAnsi="Times New Roman"/>
+          <w:sz w:val="20"/>
+        </w:rPr>
+        <w:t xml:space="preserve"> = 0;</w:t>
+      </w:r>
+    </w:p>
+    <w:p>
+      <w:pPr>
+        <w:pStyle w:val="ListParagraph"/>
+        <w:ind w:left="1440"/>
+        <w:rPr>
+          <w:rFonts w:ascii="Times New Roman" w:hAnsi="Times New Roman"/>
+          <w:sz w:val="20"/>
+        </w:rPr>
+      </w:pPr>
+      <w:r>
+        <w:rPr>
+          <w:rFonts w:ascii="Times New Roman" w:hAnsi="Times New Roman"/>
+          <w:sz w:val="20"/>
+        </w:rPr>
+        <w:t xml:space="preserve">uint32_t </w:t>
+      </w:r>
+      <w:proofErr w:type="spellStart"/>
+      <w:r>
+        <w:rPr>
+          <w:rFonts w:ascii="Times New Roman" w:hAnsi="Times New Roman"/>
+          <w:sz w:val="20"/>
+        </w:rPr>
+        <w:t>setTimeFlag</w:t>
+      </w:r>
+      <w:proofErr w:type="spellEnd"/>
+      <w:r>
+        <w:rPr>
+          <w:rFonts w:ascii="Times New Roman" w:hAnsi="Times New Roman"/>
+          <w:sz w:val="20"/>
+        </w:rPr>
+        <w:t xml:space="preserve"> = 0;</w:t>
+      </w:r>
+    </w:p>
+    <w:p>
+      <w:pPr>
+        <w:pStyle w:val="ListParagraph"/>
+        <w:ind w:left="1440"/>
+        <w:rPr>
+          <w:rFonts w:ascii="Times New Roman" w:hAnsi="Times New Roman"/>
+          <w:sz w:val="20"/>
+        </w:rPr>
+      </w:pPr>
+      <w:r>
+        <w:rPr>
+          <w:rFonts w:ascii="Times New Roman" w:hAnsi="Times New Roman"/>
+          <w:sz w:val="20"/>
+        </w:rPr>
+        <w:t xml:space="preserve">uint32_t </w:t>
+      </w:r>
+      <w:proofErr w:type="spellStart"/>
+      <w:r>
+        <w:rPr>
+          <w:rFonts w:ascii="Times New Roman" w:hAnsi="Times New Roman"/>
+          <w:sz w:val="20"/>
+        </w:rPr>
+        <w:t>currentHour</w:t>
+      </w:r>
+      <w:proofErr w:type="spellEnd"/>
+      <w:r>
+        <w:rPr>
+          <w:rFonts w:ascii="Times New Roman" w:hAnsi="Times New Roman"/>
+          <w:sz w:val="20"/>
+        </w:rPr>
+        <w:t xml:space="preserve"> = 0;</w:t>
+      </w:r>
+    </w:p>
+    <w:p>
+      <w:pPr>
+        <w:pStyle w:val="ListParagraph"/>
+        <w:ind w:left="1440"/>
+        <w:rPr>
+          <w:rFonts w:ascii="Times New Roman" w:hAnsi="Times New Roman"/>
+          <w:sz w:val="20"/>
+        </w:rPr>
+      </w:pPr>
+      <w:r>
+        <w:rPr>
+          <w:rFonts w:ascii="Times New Roman" w:hAnsi="Times New Roman"/>
+          <w:sz w:val="20"/>
+        </w:rPr>
+        <w:t xml:space="preserve">uint32_t </w:t>
+      </w:r>
+      <w:proofErr w:type="spellStart"/>
+      <w:r>
+        <w:rPr>
+          <w:rFonts w:ascii="Times New Roman" w:hAnsi="Times New Roman"/>
+          <w:sz w:val="20"/>
+        </w:rPr>
+        <w:t>currentMinute</w:t>
+      </w:r>
+      <w:proofErr w:type="spellEnd"/>
+      <w:r>
+        <w:rPr>
+          <w:rFonts w:ascii="Times New Roman" w:hAnsi="Times New Roman"/>
+          <w:sz w:val="20"/>
+        </w:rPr>
+        <w:t xml:space="preserve"> = 0;</w:t>
+      </w:r>
+    </w:p>
+    <w:p>
+      <w:pPr>
+        <w:pStyle w:val="ListParagraph"/>
+        <w:ind w:left="1440"/>
+        <w:rPr>
+          <w:rFonts w:ascii="Times New Roman" w:hAnsi="Times New Roman"/>
+          <w:sz w:val="20"/>
+        </w:rPr>
+      </w:pPr>
+      <w:r>
+        <w:rPr>
+          <w:rFonts w:ascii="Times New Roman" w:hAnsi="Times New Roman"/>
+          <w:sz w:val="20"/>
+        </w:rPr>
+        <w:t xml:space="preserve">uint32_t </w:t>
+      </w:r>
+      <w:proofErr w:type="spellStart"/>
+      <w:r>
+        <w:rPr>
+          <w:rFonts w:ascii="Times New Roman" w:hAnsi="Times New Roman"/>
+          <w:sz w:val="20"/>
+        </w:rPr>
+        <w:t>currentSeconds</w:t>
+      </w:r>
+      <w:proofErr w:type="spellEnd"/>
+      <w:r>
+        <w:rPr>
+          <w:rFonts w:ascii="Times New Roman" w:hAnsi="Times New Roman"/>
+          <w:sz w:val="20"/>
+        </w:rPr>
+        <w:t xml:space="preserve"> = 0;</w:t>
+      </w:r>
+    </w:p>
+    <w:p>
+      <w:pPr>
+        <w:pStyle w:val="ListParagraph"/>
+        <w:ind w:left="1440"/>
+        <w:rPr>
+          <w:rFonts w:ascii="Times New Roman" w:hAnsi="Times New Roman"/>
+          <w:sz w:val="20"/>
+        </w:rPr>
+      </w:pPr>
+      <w:r>
+        <w:rPr>
+          <w:rFonts w:ascii="Times New Roman" w:hAnsi="Times New Roman"/>
+          <w:sz w:val="20"/>
+        </w:rPr>
+        <w:t xml:space="preserve">uint32_t </w:t>
+      </w:r>
+      <w:proofErr w:type="spellStart"/>
+      <w:r>
+        <w:rPr>
+          <w:rFonts w:ascii="Times New Roman" w:hAnsi="Times New Roman"/>
+          <w:sz w:val="20"/>
+        </w:rPr>
+        <w:t>prevHour</w:t>
+      </w:r>
+      <w:proofErr w:type="spellEnd"/>
+      <w:r>
+        <w:rPr>
+          <w:rFonts w:ascii="Times New Roman" w:hAnsi="Times New Roman"/>
+          <w:sz w:val="20"/>
+        </w:rPr>
+        <w:t xml:space="preserve"> = 0;</w:t>
+      </w:r>
+    </w:p>
+    <w:p>
+      <w:pPr>
+        <w:pStyle w:val="ListParagraph"/>
+        <w:ind w:left="1440"/>
+        <w:rPr>
+          <w:rFonts w:ascii="Times New Roman" w:hAnsi="Times New Roman"/>
+          <w:sz w:val="20"/>
+        </w:rPr>
+      </w:pPr>
+      <w:r>
+        <w:rPr>
+          <w:rFonts w:ascii="Times New Roman" w:hAnsi="Times New Roman"/>
+          <w:sz w:val="20"/>
+        </w:rPr>
+        <w:t xml:space="preserve">uint32_t </w:t>
+      </w:r>
+      <w:proofErr w:type="spellStart"/>
+      <w:r>
+        <w:rPr>
+          <w:rFonts w:ascii="Times New Roman" w:hAnsi="Times New Roman"/>
+          <w:sz w:val="20"/>
+        </w:rPr>
+        <w:t>prevMinute</w:t>
+      </w:r>
+      <w:proofErr w:type="spellEnd"/>
+      <w:r>
+        <w:rPr>
+          <w:rFonts w:ascii="Times New Roman" w:hAnsi="Times New Roman"/>
+          <w:sz w:val="20"/>
+        </w:rPr>
+        <w:t xml:space="preserve"> = 0;</w:t>
+      </w:r>
+    </w:p>
+    <w:p>
+      <w:pPr>
+        <w:pStyle w:val="ListParagraph"/>
+        <w:ind w:left="1440"/>
+        <w:rPr>
+          <w:rFonts w:ascii="Times New Roman" w:hAnsi="Times New Roman"/>
+          <w:sz w:val="20"/>
+        </w:rPr>
+      </w:pPr>
+      <w:r>
+        <w:rPr>
+          <w:rFonts w:ascii="Times New Roman" w:hAnsi="Times New Roman"/>
+          <w:sz w:val="20"/>
+        </w:rPr>
+        <w:lastRenderedPageBreak/>
+        <w:t xml:space="preserve">uint32_t </w:t>
+      </w:r>
+      <w:proofErr w:type="spellStart"/>
+      <w:r>
+        <w:rPr>
+          <w:rFonts w:ascii="Times New Roman" w:hAnsi="Times New Roman"/>
+          <w:sz w:val="20"/>
+        </w:rPr>
+        <w:t>prevSeconds</w:t>
+      </w:r>
+      <w:proofErr w:type="spellEnd"/>
+      <w:r>
+        <w:rPr>
+          <w:rFonts w:ascii="Times New Roman" w:hAnsi="Times New Roman"/>
+          <w:sz w:val="20"/>
+        </w:rPr>
+        <w:t xml:space="preserve"> = 0;</w:t>
+      </w:r>
+    </w:p>
+    <w:p>
+      <w:pPr>
+        <w:pStyle w:val="ListParagraph"/>
+        <w:ind w:left="1440"/>
+        <w:rPr>
+          <w:rFonts w:ascii="Times New Roman" w:hAnsi="Times New Roman"/>
+          <w:sz w:val="20"/>
+        </w:rPr>
+      </w:pPr>
+      <w:r>
+        <w:rPr>
+          <w:rFonts w:ascii="Times New Roman" w:hAnsi="Times New Roman"/>
+          <w:sz w:val="20"/>
+        </w:rPr>
+        <w:t xml:space="preserve">uint32_t </w:t>
+      </w:r>
+      <w:proofErr w:type="spellStart"/>
+      <w:r>
+        <w:rPr>
+          <w:rFonts w:ascii="Times New Roman" w:hAnsi="Times New Roman"/>
+          <w:sz w:val="20"/>
+        </w:rPr>
+        <w:t>setAlarmFlag</w:t>
+      </w:r>
+      <w:proofErr w:type="spellEnd"/>
+      <w:r>
+        <w:rPr>
+          <w:rFonts w:ascii="Times New Roman" w:hAnsi="Times New Roman"/>
+          <w:sz w:val="20"/>
+        </w:rPr>
+        <w:t xml:space="preserve"> = 0;</w:t>
+      </w:r>
+    </w:p>
+    <w:p>
+      <w:pPr>
+        <w:pStyle w:val="ListParagraph"/>
+        <w:ind w:left="1440"/>
+        <w:rPr>
+          <w:rFonts w:ascii="Times New Roman" w:hAnsi="Times New Roman"/>
+          <w:sz w:val="20"/>
+        </w:rPr>
+      </w:pPr>
+      <w:r>
+        <w:rPr>
+          <w:rFonts w:ascii="Times New Roman" w:hAnsi="Times New Roman"/>
+          <w:sz w:val="20"/>
+        </w:rPr>
+        <w:t xml:space="preserve">uint32_t </w:t>
+      </w:r>
+      <w:proofErr w:type="spellStart"/>
+      <w:r>
+        <w:rPr>
+          <w:rFonts w:ascii="Times New Roman" w:hAnsi="Times New Roman"/>
+          <w:sz w:val="20"/>
+        </w:rPr>
+        <w:t>alarmHour</w:t>
+      </w:r>
+      <w:proofErr w:type="spellEnd"/>
+      <w:r>
+        <w:rPr>
+          <w:rFonts w:ascii="Times New Roman" w:hAnsi="Times New Roman"/>
+          <w:sz w:val="20"/>
+        </w:rPr>
+        <w:t xml:space="preserve"> = 0;</w:t>
+      </w:r>
+    </w:p>
+    <w:p>
+      <w:pPr>
+        <w:pStyle w:val="ListParagraph"/>
+        <w:ind w:left="1440"/>
+        <w:rPr>
+          <w:rFonts w:ascii="Times New Roman" w:hAnsi="Times New Roman"/>
+          <w:sz w:val="20"/>
+        </w:rPr>
+      </w:pPr>
+      <w:r>
+        <w:rPr>
+          <w:rFonts w:ascii="Times New Roman" w:hAnsi="Times New Roman"/>
+          <w:sz w:val="20"/>
+        </w:rPr>
+        <w:t xml:space="preserve">uint32_t </w:t>
+      </w:r>
+      <w:proofErr w:type="spellStart"/>
+      <w:r>
+        <w:rPr>
+          <w:rFonts w:ascii="Times New Roman" w:hAnsi="Times New Roman"/>
+          <w:sz w:val="20"/>
+        </w:rPr>
+        <w:t>alarmMinute</w:t>
+      </w:r>
+      <w:proofErr w:type="spellEnd"/>
+      <w:r>
+        <w:rPr>
+          <w:rFonts w:ascii="Times New Roman" w:hAnsi="Times New Roman"/>
+          <w:sz w:val="20"/>
+        </w:rPr>
+        <w:t xml:space="preserve"> = 0;</w:t>
+      </w:r>
+    </w:p>
+    <w:p>
+      <w:pPr>
+        <w:pStyle w:val="ListParagraph"/>
+        <w:ind w:left="1440"/>
+        <w:rPr>
+          <w:rFonts w:ascii="Times New Roman" w:hAnsi="Times New Roman"/>
+          <w:sz w:val="20"/>
+        </w:rPr>
+      </w:pPr>
+      <w:r>
+        <w:rPr>
+          <w:rFonts w:ascii="Times New Roman" w:hAnsi="Times New Roman"/>
+          <w:sz w:val="20"/>
+        </w:rPr>
+        <w:t xml:space="preserve">uint32_t </w:t>
+      </w:r>
+      <w:proofErr w:type="spellStart"/>
+      <w:r>
+        <w:rPr>
+          <w:rFonts w:ascii="Times New Roman" w:hAnsi="Times New Roman"/>
+          <w:sz w:val="20"/>
+        </w:rPr>
+        <w:t>alarmActive</w:t>
+      </w:r>
+      <w:proofErr w:type="spellEnd"/>
+      <w:r>
+        <w:rPr>
+          <w:rFonts w:ascii="Times New Roman" w:hAnsi="Times New Roman"/>
+          <w:sz w:val="20"/>
+        </w:rPr>
+        <w:t xml:space="preserve"> = 0;</w:t>
+      </w:r>
+    </w:p>
+    <w:p>
+      <w:pPr>
+        <w:pStyle w:val="ListParagraph"/>
+        <w:ind w:left="1440"/>
+        <w:rPr>
+          <w:rFonts w:ascii="Times New Roman" w:hAnsi="Times New Roman"/>
+          <w:sz w:val="20"/>
+        </w:rPr>
+      </w:pPr>
+      <w:r>
+        <w:rPr>
+          <w:rFonts w:ascii="Times New Roman" w:hAnsi="Times New Roman"/>
+          <w:sz w:val="20"/>
+        </w:rPr>
+        <w:t xml:space="preserve">uint32_t </w:t>
+      </w:r>
+      <w:proofErr w:type="spellStart"/>
+      <w:r>
+        <w:rPr>
+          <w:rFonts w:ascii="Times New Roman" w:hAnsi="Times New Roman"/>
+          <w:sz w:val="20"/>
+        </w:rPr>
+        <w:t>soundFlag</w:t>
+      </w:r>
+      <w:proofErr w:type="spellEnd"/>
+      <w:r>
+        <w:rPr>
+          <w:rFonts w:ascii="Times New Roman" w:hAnsi="Times New Roman"/>
+          <w:sz w:val="20"/>
+        </w:rPr>
+        <w:t xml:space="preserve"> = 0;</w:t>
+      </w:r>
+    </w:p>
+    <w:p>
+      <w:pPr>
+        <w:pStyle w:val="ListParagraph"/>
+        <w:ind w:left="1440"/>
+        <w:rPr>
+          <w:rFonts w:ascii="Times New Roman" w:hAnsi="Times New Roman"/>
+          <w:sz w:val="20"/>
+        </w:rPr>
+      </w:pPr>
+      <w:r>
+        <w:rPr>
+          <w:rFonts w:ascii="Times New Roman" w:hAnsi="Times New Roman"/>
+          <w:sz w:val="20"/>
+        </w:rPr>
+        <w:t xml:space="preserve">uint32_t </w:t>
+      </w:r>
+      <w:proofErr w:type="spellStart"/>
+      <w:r>
+        <w:rPr>
+          <w:rFonts w:ascii="Times New Roman" w:hAnsi="Times New Roman"/>
+          <w:sz w:val="20"/>
+        </w:rPr>
+        <w:t>changeModeFlag</w:t>
+      </w:r>
+      <w:proofErr w:type="spellEnd"/>
+      <w:r>
+        <w:rPr>
+          <w:rFonts w:ascii="Times New Roman" w:hAnsi="Times New Roman"/>
+          <w:sz w:val="20"/>
+        </w:rPr>
+        <w:t xml:space="preserve"> = 0;</w:t>
+      </w:r>
+    </w:p>
+    <w:p>
+      <w:pPr>
+        <w:pStyle w:val="ListParagraph"/>
+        <w:ind w:left="1440"/>
+        <w:rPr>
+          <w:rFonts w:ascii="Times New Roman" w:hAnsi="Times New Roman"/>
+          <w:sz w:val="20"/>
+        </w:rPr>
+      </w:pPr>
+      <w:r>
+        <w:rPr>
+          <w:rFonts w:ascii="Times New Roman" w:hAnsi="Times New Roman"/>
+          <w:sz w:val="20"/>
+        </w:rPr>
+        <w:t xml:space="preserve">uint32_t </w:t>
+      </w:r>
+      <w:proofErr w:type="spellStart"/>
+      <w:r>
+        <w:rPr>
+          <w:rFonts w:ascii="Times New Roman" w:hAnsi="Times New Roman"/>
+          <w:sz w:val="20"/>
+        </w:rPr>
+        <w:t>updateTimeFlag</w:t>
+      </w:r>
+      <w:proofErr w:type="spellEnd"/>
+      <w:r>
+        <w:rPr>
+          <w:rFonts w:ascii="Times New Roman" w:hAnsi="Times New Roman"/>
+          <w:sz w:val="20"/>
+        </w:rPr>
+        <w:t xml:space="preserve"> = 1;</w:t>
+      </w:r>
+    </w:p>
+    <w:p>
+      <w:pPr>
+        <w:pStyle w:val="ListParagraph"/>
+        <w:ind w:left="1440"/>
+        <w:rPr>
+          <w:rFonts w:ascii="Times New Roman" w:hAnsi="Times New Roman"/>
+          <w:sz w:val="20"/>
+        </w:rPr>
+      </w:pPr>
+      <w:r>
+        <w:rPr>
+          <w:rFonts w:ascii="Times New Roman" w:hAnsi="Times New Roman"/>
+          <w:sz w:val="20"/>
+        </w:rPr>
+        <w:t xml:space="preserve">uint32_t </w:t>
+      </w:r>
+      <w:proofErr w:type="spellStart"/>
+      <w:r>
+        <w:rPr>
+          <w:rFonts w:ascii="Times New Roman" w:hAnsi="Times New Roman"/>
+          <w:sz w:val="20"/>
+        </w:rPr>
+        <w:t>changeThemeFlag</w:t>
+      </w:r>
+      <w:proofErr w:type="spellEnd"/>
+      <w:r>
+        <w:rPr>
+          <w:rFonts w:ascii="Times New Roman" w:hAnsi="Times New Roman"/>
+          <w:sz w:val="20"/>
+        </w:rPr>
+        <w:t xml:space="preserve"> = 0;</w:t>
+      </w:r>
+    </w:p>
+    <w:p>
+      <w:pPr>
+        <w:pStyle w:val="ListParagraph"/>
+        <w:ind w:left="1440"/>
+        <w:rPr>
+          <w:rFonts w:ascii="Times New Roman" w:hAnsi="Times New Roman"/>
+          <w:sz w:val="20"/>
+        </w:rPr>
+      </w:pPr>
+      <w:r>
+        <w:rPr>
+          <w:rFonts w:ascii="Times New Roman" w:hAnsi="Times New Roman"/>
+          <w:sz w:val="20"/>
+        </w:rPr>
+        <w:t>uint16_t THEME_COLOR = 0x0000;</w:t>
+      </w:r>
+    </w:p>
+    <w:p>
+      <w:pPr>
+        <w:pStyle w:val="ListParagraph"/>
+        <w:ind w:left="1440"/>
+        <w:rPr>
+          <w:rFonts w:ascii="Times New Roman" w:hAnsi="Times New Roman"/>
+          <w:sz w:val="20"/>
+        </w:rPr>
+      </w:pPr>
+      <w:r>
+        <w:rPr>
+          <w:rFonts w:ascii="Times New Roman" w:hAnsi="Times New Roman"/>
+          <w:sz w:val="20"/>
+        </w:rPr>
+        <w:t xml:space="preserve">uint16_t </w:t>
+      </w:r>
+      <w:proofErr w:type="spellStart"/>
+      <w:r>
+        <w:rPr>
+          <w:rFonts w:ascii="Times New Roman" w:hAnsi="Times New Roman"/>
+          <w:sz w:val="20"/>
+        </w:rPr>
+        <w:t>theme_index</w:t>
+      </w:r>
+      <w:proofErr w:type="spellEnd"/>
+      <w:r>
+        <w:rPr>
+          <w:rFonts w:ascii="Times New Roman" w:hAnsi="Times New Roman"/>
+          <w:sz w:val="20"/>
+        </w:rPr>
+        <w:t xml:space="preserve"> = 0;</w:t>
+      </w:r>
+    </w:p>
+    <w:p>
+      <w:pPr>
+        <w:ind w:left="720"/>
+        <w:rPr>
+          <w:rFonts w:ascii="Times New Roman" w:hAnsi="Times New Roman"/>
+          <w:sz w:val="20"/>
+        </w:rPr>
+      </w:pPr>
+      <w:r>
+        <w:rPr>
+          <w:rFonts w:ascii="Times New Roman" w:hAnsi="Times New Roman"/>
+          <w:sz w:val="20"/>
+        </w:rPr>
+        <w:t xml:space="preserve">ISRs don’t have write access to global variables that are changed by the </w:t>
+      </w:r>
+      <w:proofErr w:type="spellStart"/>
+      <w:r>
+        <w:rPr>
+          <w:rFonts w:ascii="Times New Roman" w:hAnsi="Times New Roman"/>
+          <w:sz w:val="20"/>
+        </w:rPr>
+        <w:t>main.c</w:t>
+      </w:r>
+      <w:proofErr w:type="spellEnd"/>
+      <w:r>
+        <w:rPr>
+          <w:rFonts w:ascii="Times New Roman" w:hAnsi="Times New Roman"/>
+          <w:sz w:val="20"/>
+        </w:rPr>
+        <w:t xml:space="preserve"> to avoid critical sections. ISRs can set the associated flags which are acknowledged by the main and the relevant variable is changed.</w:t>
+      </w:r>
+    </w:p>
+    <w:p>
+      <w:pPr>
+        <w:ind w:left="720"/>
+        <w:rPr>
+          <w:rFonts w:ascii="Times New Roman" w:hAnsi="Times New Roman"/>
+          <w:sz w:val="20"/>
+        </w:rPr>
+      </w:pPr>
+      <w:r>
+        <w:rPr>
+          <w:rFonts w:ascii="Times New Roman" w:hAnsi="Times New Roman"/>
+          <w:sz w:val="20"/>
+        </w:rPr>
+        <w:t xml:space="preserve">One problem that we were having initially was due to ISR having write access to the </w:t>
+      </w:r>
+      <w:proofErr w:type="spellStart"/>
+      <w:r>
+        <w:rPr>
+          <w:rFonts w:ascii="Times New Roman" w:hAnsi="Times New Roman"/>
+          <w:sz w:val="20"/>
+        </w:rPr>
+        <w:t>currentMode</w:t>
+      </w:r>
+      <w:proofErr w:type="spellEnd"/>
+      <w:r>
+        <w:rPr>
+          <w:rFonts w:ascii="Times New Roman" w:hAnsi="Times New Roman"/>
+          <w:sz w:val="20"/>
+        </w:rPr>
+        <w:t xml:space="preserve"> counter. Therefore, at times this would lead to multiple mode screens being displayed simultaneously. Therefore, a layer of abstraction was added where ISRs don’t have write access to critical variables and instead set the relevant flags.</w:t>
+      </w:r>
+      <w:bookmarkStart w:id="0" w:name="_GoBack"/>
+      <w:bookmarkEnd w:id="0"/>
+      <w:r>
+        <w:rPr>
+          <w:rFonts w:ascii="Times New Roman" w:hAnsi="Times New Roman"/>
+          <w:sz w:val="20"/>
+        </w:rPr>
+        <w:t xml:space="preserve"> </w:t>
+      </w:r>
+    </w:p>
     <w:sectPr>
       <w:pgSz w:w="12240" w:h="15840"/>
       <w:pgMar w:top="1440" w:right="1440" w:bottom="1440" w:left="1440" w:header="720" w:footer="720" w:gutter="0"/>
@@ -2723,6 +3460,95 @@
 <file path=word/numbering.xml><?xml version="1.0" encoding="utf-8"?>
 <w:numbering xmlns:wpc="http://schemas.microsoft.com/office/word/2010/wordprocessingCanvas" xmlns:cx="http://schemas.microsoft.com/office/drawing/2014/chartex" xmlns:cx1="http://schemas.microsoft.com/office/drawing/2015/9/8/chartex" xmlns:cx2="http://schemas.microsoft.com/office/drawing/2015/10/21/chartex" xmlns:cx3="http://schemas.microsoft.com/office/drawing/2016/5/9/chartex" xmlns:cx4="http://schemas.microsoft.com/office/drawing/2016/5/10/chartex" xmlns:cx5="http://schemas.microsoft.com/office/drawing/2016/5/11/chartex" xmlns:cx6="http://schemas.microsoft.com/office/drawing/2016/5/12/chartex" xmlns:cx7="http://schemas.microsoft.com/office/drawing/2016/5/13/chartex" xmlns:cx8="http://schemas.microsoft.com/office/drawing/2016/5/14/chartex" xmlns:mc="http://schemas.openxmlformats.org/markup-compatibility/2006" xmlns:aink="http://schemas.microsoft.com/office/drawing/2016/ink" xmlns:am3d="http://schemas.microsoft.com/office/drawing/2017/model3d" xmlns:o="urn:schemas-microsoft-com:office:office" xmlns:r="http://schemas.openxmlformats.org/officeDocument/2006/relationships" xmlns:m="http://schemas.openxmlformats.org/officeDocument/2006/math" xmlns:v="urn:schemas-microsoft-com:vml" xmlns:wp14="http://schemas.microsoft.com/office/word/2010/wordprocessingDrawing" xmlns:wp="http://schemas.openxmlformats.org/drawingml/2006/wordprocessingDrawing" xmlns:w10="urn:schemas-microsoft-com:office:word" xmlns:w="http://schemas.openxmlformats.org/wordprocessingml/2006/main" xmlns:w14="http://schemas.microsoft.com/office/word/2010/wordml" xmlns:w15="http://schemas.microsoft.com/office/word/2012/wordml" xmlns:w16cid="http://schemas.microsoft.com/office/word/2016/wordml/cid" xmlns:w16se="http://schemas.microsoft.com/office/word/2015/wordml/symex" xmlns:wpg="http://schemas.microsoft.com/office/word/2010/wordprocessingGroup" xmlns:wpi="http://schemas.microsoft.com/office/word/2010/wordprocessingInk" xmlns:wne="http://schemas.microsoft.com/office/word/2006/wordml" xmlns:wps="http://schemas.microsoft.com/office/word/2010/wordprocessingShape" mc:Ignorable="w14 w15 w16se w16cid wp14">
   <w:abstractNum w:abstractNumId="0" w15:restartNumberingAfterBreak="0">
+    <w:nsid w:val="34E27180"/>
+    <w:multiLevelType w:val="hybridMultilevel"/>
+    <w:tmpl w:val="041E432C"/>
+    <w:lvl w:ilvl="0" w:tplc="04090011">
+      <w:start w:val="1"/>
+      <w:numFmt w:val="decimal"/>
+      <w:lvlText w:val="%1)"/>
+      <w:lvlJc w:val="left"/>
+      <w:pPr>
+        <w:ind w:left="720" w:hanging="360"/>
+      </w:pPr>
+      <w:rPr>
+        <w:rFonts w:hint="default"/>
+      </w:rPr>
+    </w:lvl>
+    <w:lvl w:ilvl="1" w:tplc="04090019" w:tentative="1">
+      <w:start w:val="1"/>
+      <w:numFmt w:val="lowerLetter"/>
+      <w:lvlText w:val="%2."/>
+      <w:lvlJc w:val="left"/>
+      <w:pPr>
+        <w:ind w:left="1440" w:hanging="360"/>
+      </w:pPr>
+    </w:lvl>
+    <w:lvl w:ilvl="2" w:tplc="0409001B" w:tentative="1">
+      <w:start w:val="1"/>
+      <w:numFmt w:val="lowerRoman"/>
+      <w:lvlText w:val="%3."/>
+      <w:lvlJc w:val="right"/>
+      <w:pPr>
+        <w:ind w:left="2160" w:hanging="180"/>
+      </w:pPr>
+    </w:lvl>
+    <w:lvl w:ilvl="3" w:tplc="0409000F" w:tentative="1">
+      <w:start w:val="1"/>
+      <w:numFmt w:val="decimal"/>
+      <w:lvlText w:val="%4."/>
+      <w:lvlJc w:val="left"/>
+      <w:pPr>
+        <w:ind w:left="2880" w:hanging="360"/>
+      </w:pPr>
+    </w:lvl>
+    <w:lvl w:ilvl="4" w:tplc="04090019" w:tentative="1">
+      <w:start w:val="1"/>
+      <w:numFmt w:val="lowerLetter"/>
+      <w:lvlText w:val="%5."/>
+      <w:lvlJc w:val="left"/>
+      <w:pPr>
+        <w:ind w:left="3600" w:hanging="360"/>
+      </w:pPr>
+    </w:lvl>
+    <w:lvl w:ilvl="5" w:tplc="0409001B" w:tentative="1">
+      <w:start w:val="1"/>
+      <w:numFmt w:val="lowerRoman"/>
+      <w:lvlText w:val="%6."/>
+      <w:lvlJc w:val="right"/>
+      <w:pPr>
+        <w:ind w:left="4320" w:hanging="180"/>
+      </w:pPr>
+    </w:lvl>
+    <w:lvl w:ilvl="6" w:tplc="0409000F" w:tentative="1">
+      <w:start w:val="1"/>
+      <w:numFmt w:val="decimal"/>
+      <w:lvlText w:val="%7."/>
+      <w:lvlJc w:val="left"/>
+      <w:pPr>
+        <w:ind w:left="5040" w:hanging="360"/>
+      </w:pPr>
+    </w:lvl>
+    <w:lvl w:ilvl="7" w:tplc="04090019" w:tentative="1">
+      <w:start w:val="1"/>
+      <w:numFmt w:val="lowerLetter"/>
+      <w:lvlText w:val="%8."/>
+      <w:lvlJc w:val="left"/>
+      <w:pPr>
+        <w:ind w:left="5760" w:hanging="360"/>
+      </w:pPr>
+    </w:lvl>
+    <w:lvl w:ilvl="8" w:tplc="0409001B" w:tentative="1">
+      <w:start w:val="1"/>
+      <w:numFmt w:val="lowerRoman"/>
+      <w:lvlText w:val="%9."/>
+      <w:lvlJc w:val="right"/>
+      <w:pPr>
+        <w:ind w:left="6480" w:hanging="180"/>
+      </w:pPr>
+    </w:lvl>
+  </w:abstractNum>
+  <w:abstractNum w:abstractNumId="1" w15:restartNumberingAfterBreak="0">
     <w:nsid w:val="55E74E86"/>
     <w:multiLevelType w:val="hybridMultilevel"/>
     <w:tmpl w:val="9C7A84FA"/>
@@ -2808,7 +3634,7 @@
       </w:pPr>
     </w:lvl>
   </w:abstractNum>
-  <w:abstractNum w:abstractNumId="1" w15:restartNumberingAfterBreak="0">
+  <w:abstractNum w:abstractNumId="2" w15:restartNumberingAfterBreak="0">
     <w:nsid w:val="61AC3CD7"/>
     <w:multiLevelType w:val="hybridMultilevel"/>
     <w:tmpl w:val="653AE242"/>
@@ -2922,9 +3748,12 @@
     </w:lvl>
   </w:abstractNum>
   <w:num w:numId="1">
+    <w:abstractNumId w:val="2"/>
+  </w:num>
+  <w:num w:numId="2">
     <w:abstractNumId w:val="1"/>
   </w:num>
-  <w:num w:numId="2">
+  <w:num w:numId="3">
     <w:abstractNumId w:val="0"/>
   </w:num>
 </w:numbering>

</xml_diff>

<commit_message>
lab 4 final touch
</commit_message>
<xml_diff>
--- a/Lab3/deliverables/lab3-report.docx
+++ b/Lab3/deliverables/lab3-report.docx
@@ -1929,6 +1929,179 @@
           <w:sz w:val="20"/>
         </w:rPr>
       </w:pPr>
+      <w:r>
+        <w:rPr>
+          <w:rFonts w:ascii="Times New Roman" w:hAnsi="Times New Roman"/>
+          <w:color w:val="000000"/>
+          <w:sz w:val="20"/>
+        </w:rPr>
+        <w:t>Alarm off:</w:t>
+      </w:r>
+    </w:p>
+    <w:p>
+      <w:pPr>
+        <w:rPr>
+          <w:rFonts w:ascii="Times New Roman" w:hAnsi="Times New Roman"/>
+          <w:color w:val="000000"/>
+          <w:sz w:val="20"/>
+        </w:rPr>
+      </w:pPr>
+      <w:r>
+        <w:rPr>
+          <w:rFonts w:ascii="Times New Roman" w:hAnsi="Times New Roman"/>
+          <w:noProof/>
+          <w:color w:val="000000"/>
+          <w:sz w:val="20"/>
+        </w:rPr>
+        <w:drawing>
+          <wp:inline distT="0" distB="0" distL="0" distR="0" wp14:anchorId="1861399D" wp14:editId="5E3223BC">
+            <wp:extent cx="2910020" cy="2181893"/>
+            <wp:effectExtent l="0" t="0" r="5080" b="8890"/>
+            <wp:docPr id="2" name="Picture 2"/>
+            <wp:cNvGraphicFramePr>
+              <a:graphicFrameLocks xmlns:a="http://schemas.openxmlformats.org/drawingml/2006/main" noChangeAspect="1"/>
+            </wp:cNvGraphicFramePr>
+            <a:graphic xmlns:a="http://schemas.openxmlformats.org/drawingml/2006/main">
+              <a:graphicData uri="http://schemas.openxmlformats.org/drawingml/2006/picture">
+                <pic:pic xmlns:pic="http://schemas.openxmlformats.org/drawingml/2006/picture">
+                  <pic:nvPicPr>
+                    <pic:cNvPr id="0" name="Picture 1"/>
+                    <pic:cNvPicPr>
+                      <a:picLocks noChangeAspect="1" noChangeArrowheads="1"/>
+                    </pic:cNvPicPr>
+                  </pic:nvPicPr>
+                  <pic:blipFill>
+                    <a:blip r:embed="rId8" cstate="print">
+                      <a:extLst>
+                        <a:ext uri="{28A0092B-C50C-407E-A947-70E740481C1C}">
+                          <a14:useLocalDpi xmlns:a14="http://schemas.microsoft.com/office/drawing/2010/main" val="0"/>
+                        </a:ext>
+                      </a:extLst>
+                    </a:blip>
+                    <a:srcRect/>
+                    <a:stretch>
+                      <a:fillRect/>
+                    </a:stretch>
+                  </pic:blipFill>
+                  <pic:spPr bwMode="auto">
+                    <a:xfrm>
+                      <a:off x="0" y="0"/>
+                      <a:ext cx="2913250" cy="2184315"/>
+                    </a:xfrm>
+                    <a:prstGeom prst="rect">
+                      <a:avLst/>
+                    </a:prstGeom>
+                    <a:noFill/>
+                    <a:ln>
+                      <a:noFill/>
+                    </a:ln>
+                  </pic:spPr>
+                </pic:pic>
+              </a:graphicData>
+            </a:graphic>
+          </wp:inline>
+        </w:drawing>
+      </w:r>
+    </w:p>
+    <w:p>
+      <w:pPr>
+        <w:rPr>
+          <w:rFonts w:ascii="Times New Roman" w:hAnsi="Times New Roman"/>
+          <w:color w:val="000000"/>
+          <w:sz w:val="20"/>
+        </w:rPr>
+      </w:pPr>
+    </w:p>
+    <w:p>
+      <w:pPr>
+        <w:rPr>
+          <w:rFonts w:ascii="Times New Roman" w:hAnsi="Times New Roman"/>
+          <w:color w:val="000000"/>
+          <w:sz w:val="20"/>
+        </w:rPr>
+      </w:pPr>
+      <w:r>
+        <w:rPr>
+          <w:rFonts w:ascii="Times New Roman" w:hAnsi="Times New Roman"/>
+          <w:color w:val="000000"/>
+          <w:sz w:val="20"/>
+        </w:rPr>
+        <w:t>Alarm on:</w:t>
+      </w:r>
+    </w:p>
+    <w:p>
+      <w:pPr>
+        <w:rPr>
+          <w:rFonts w:ascii="Times New Roman" w:hAnsi="Times New Roman"/>
+          <w:color w:val="000000"/>
+          <w:sz w:val="20"/>
+        </w:rPr>
+      </w:pPr>
+      <w:r>
+        <w:rPr>
+          <w:rFonts w:ascii="Times New Roman" w:hAnsi="Times New Roman"/>
+          <w:noProof/>
+          <w:color w:val="000000"/>
+          <w:sz w:val="20"/>
+        </w:rPr>
+        <w:drawing>
+          <wp:inline distT="0" distB="0" distL="0" distR="0" wp14:anchorId="6E216E62" wp14:editId="080D0BF7">
+            <wp:extent cx="3059567" cy="2294021"/>
+            <wp:effectExtent l="0" t="0" r="7620" b="0"/>
+            <wp:docPr id="4" name="Picture 4"/>
+            <wp:cNvGraphicFramePr>
+              <a:graphicFrameLocks xmlns:a="http://schemas.openxmlformats.org/drawingml/2006/main" noChangeAspect="1"/>
+            </wp:cNvGraphicFramePr>
+            <a:graphic xmlns:a="http://schemas.openxmlformats.org/drawingml/2006/main">
+              <a:graphicData uri="http://schemas.openxmlformats.org/drawingml/2006/picture">
+                <pic:pic xmlns:pic="http://schemas.openxmlformats.org/drawingml/2006/picture">
+                  <pic:nvPicPr>
+                    <pic:cNvPr id="0" name="Picture 2"/>
+                    <pic:cNvPicPr>
+                      <a:picLocks noChangeAspect="1" noChangeArrowheads="1"/>
+                    </pic:cNvPicPr>
+                  </pic:nvPicPr>
+                  <pic:blipFill>
+                    <a:blip r:embed="rId9" cstate="print">
+                      <a:extLst>
+                        <a:ext uri="{28A0092B-C50C-407E-A947-70E740481C1C}">
+                          <a14:useLocalDpi xmlns:a14="http://schemas.microsoft.com/office/drawing/2010/main" val="0"/>
+                        </a:ext>
+                      </a:extLst>
+                    </a:blip>
+                    <a:srcRect/>
+                    <a:stretch>
+                      <a:fillRect/>
+                    </a:stretch>
+                  </pic:blipFill>
+                  <pic:spPr bwMode="auto">
+                    <a:xfrm>
+                      <a:off x="0" y="0"/>
+                      <a:ext cx="3065767" cy="2298670"/>
+                    </a:xfrm>
+                    <a:prstGeom prst="rect">
+                      <a:avLst/>
+                    </a:prstGeom>
+                    <a:noFill/>
+                    <a:ln>
+                      <a:noFill/>
+                    </a:ln>
+                  </pic:spPr>
+                </pic:pic>
+              </a:graphicData>
+            </a:graphic>
+          </wp:inline>
+        </w:drawing>
+      </w:r>
+    </w:p>
+    <w:p>
+      <w:pPr>
+        <w:rPr>
+          <w:rFonts w:ascii="Times New Roman" w:hAnsi="Times New Roman"/>
+          <w:color w:val="000000"/>
+          <w:sz w:val="20"/>
+        </w:rPr>
+      </w:pPr>
     </w:p>
     <w:p>
       <w:pPr>
@@ -1987,15 +2160,31 @@
           <w:color w:val="000000"/>
           <w:sz w:val="20"/>
         </w:rPr>
-        <w:t>Without</w:t>
-      </w:r>
-      <w:r>
-        <w:rPr>
-          <w:rFonts w:ascii="Times New Roman" w:hAnsi="Times New Roman"/>
-          <w:color w:val="000000"/>
-          <w:sz w:val="20"/>
-        </w:rPr>
-        <w:t xml:space="preserve"> alarm:</w:t>
+        <w:t>A</w:t>
+      </w:r>
+      <w:r>
+        <w:rPr>
+          <w:rFonts w:ascii="Times New Roman" w:hAnsi="Times New Roman"/>
+          <w:color w:val="000000"/>
+          <w:sz w:val="20"/>
+        </w:rPr>
+        <w:t>larm</w:t>
+      </w:r>
+      <w:r>
+        <w:rPr>
+          <w:rFonts w:ascii="Times New Roman" w:hAnsi="Times New Roman"/>
+          <w:color w:val="000000"/>
+          <w:sz w:val="20"/>
+        </w:rPr>
+        <w:t xml:space="preserve"> off</w:t>
+      </w:r>
+      <w:r>
+        <w:rPr>
+          <w:rFonts w:ascii="Times New Roman" w:hAnsi="Times New Roman"/>
+          <w:color w:val="000000"/>
+          <w:sz w:val="20"/>
+        </w:rPr>
+        <w:t>:</w:t>
       </w:r>
     </w:p>
     <w:p>
@@ -2031,7 +2220,7 @@
                     </pic:cNvPicPr>
                   </pic:nvPicPr>
                   <pic:blipFill>
-                    <a:blip r:embed="rId8" cstate="print">
+                    <a:blip r:embed="rId10" cstate="print">
                       <a:extLst>
                         <a:ext uri="{28A0092B-C50C-407E-A947-70E740481C1C}">
                           <a14:useLocalDpi xmlns:a14="http://schemas.microsoft.com/office/drawing/2010/main" val="0"/>
@@ -2071,22 +2260,40 @@
           <w:sz w:val="20"/>
         </w:rPr>
       </w:pPr>
-    </w:p>
-    <w:p>
-      <w:pPr>
-        <w:rPr>
-          <w:rFonts w:ascii="Times New Roman" w:hAnsi="Times New Roman"/>
-          <w:color w:val="000000"/>
-          <w:sz w:val="20"/>
-        </w:rPr>
-      </w:pPr>
-      <w:r>
-        <w:rPr>
-          <w:rFonts w:ascii="Times New Roman" w:hAnsi="Times New Roman"/>
-          <w:color w:val="000000"/>
-          <w:sz w:val="20"/>
-        </w:rPr>
-        <w:t>With alarm:</w:t>
+      <w:r>
+        <w:rPr>
+          <w:rFonts w:ascii="Times New Roman" w:hAnsi="Times New Roman"/>
+          <w:color w:val="000000"/>
+          <w:sz w:val="20"/>
+        </w:rPr>
+        <w:lastRenderedPageBreak/>
+        <w:t>A</w:t>
+      </w:r>
+      <w:r>
+        <w:rPr>
+          <w:rFonts w:ascii="Times New Roman" w:hAnsi="Times New Roman"/>
+          <w:color w:val="000000"/>
+          <w:sz w:val="20"/>
+        </w:rPr>
+        <w:t>larm</w:t>
+      </w:r>
+      <w:r>
+        <w:rPr>
+          <w:rFonts w:ascii="Times New Roman" w:hAnsi="Times New Roman"/>
+          <w:color w:val="000000"/>
+          <w:sz w:val="20"/>
+        </w:rPr>
+        <w:t xml:space="preserve"> on</w:t>
+      </w:r>
+      <w:bookmarkStart w:id="0" w:name="_GoBack"/>
+      <w:bookmarkEnd w:id="0"/>
+      <w:r>
+        <w:rPr>
+          <w:rFonts w:ascii="Times New Roman" w:hAnsi="Times New Roman"/>
+          <w:color w:val="000000"/>
+          <w:sz w:val="20"/>
+        </w:rPr>
+        <w:t>:</w:t>
       </w:r>
     </w:p>
     <w:p>
@@ -2122,7 +2329,7 @@
                     </pic:cNvPicPr>
                   </pic:nvPicPr>
                   <pic:blipFill>
-                    <a:blip r:embed="rId9" cstate="print">
+                    <a:blip r:embed="rId11" cstate="print">
                       <a:extLst>
                         <a:ext uri="{28A0092B-C50C-407E-A947-70E740481C1C}">
                           <a14:useLocalDpi xmlns:a14="http://schemas.microsoft.com/office/drawing/2010/main" val="0"/>
@@ -2257,7 +2464,6 @@
         <w:rPr>
           <w:b/>
         </w:rPr>
-        <w:lastRenderedPageBreak/>
         <w:t>E) Analysis and Discussion</w:t>
       </w:r>
     </w:p>
@@ -2402,6 +2608,7 @@
           <w:color w:val="000000"/>
           <w:sz w:val="20"/>
         </w:rPr>
+        <w:lastRenderedPageBreak/>
         <w:drawing>
           <wp:inline distT="0" distB="0" distL="0" distR="0" wp14:anchorId="15C1C37C" wp14:editId="19A0A0EC">
             <wp:extent cx="4452531" cy="3340350"/>
@@ -2420,7 +2627,7 @@
                     </pic:cNvPicPr>
                   </pic:nvPicPr>
                   <pic:blipFill>
-                    <a:blip r:embed="rId10" cstate="print">
+                    <a:blip r:embed="rId12" cstate="print">
                       <a:extLst>
                         <a:ext uri="{28A0092B-C50C-407E-A947-70E740481C1C}">
                           <a14:useLocalDpi xmlns:a14="http://schemas.microsoft.com/office/drawing/2010/main" val="0"/>
@@ -2722,16 +2929,19 @@
           <w:b/>
           <w:sz w:val="20"/>
         </w:rPr>
-        <w:t>Procedure:</w:t>
-      </w:r>
-    </w:p>
-    <w:p>
-      <w:pPr>
-        <w:pStyle w:val="ListParagraph"/>
-        <w:numPr>
-          <w:ilvl w:val="0"/>
-          <w:numId w:val="3"/>
-        </w:numPr>
+        <w:t>Procedure</w:t>
+      </w:r>
+      <w:r>
+        <w:rPr>
+          <w:rFonts w:ascii="Times New Roman" w:hAnsi="Times New Roman"/>
+          <w:b/>
+          <w:sz w:val="20"/>
+        </w:rPr>
+        <w:t xml:space="preserve"> 1):</w:t>
+      </w:r>
+    </w:p>
+    <w:p>
+      <w:pPr>
         <w:rPr>
           <w:rFonts w:ascii="Times New Roman" w:hAnsi="Times New Roman"/>
           <w:b/>
@@ -3040,6 +3250,237 @@
           <w:rFonts w:ascii="Times New Roman" w:hAnsi="Times New Roman"/>
           <w:sz w:val="20"/>
         </w:rPr>
+        <w:t xml:space="preserve">uint32_t </w:t>
+      </w:r>
+      <w:proofErr w:type="spellStart"/>
+      <w:r>
+        <w:rPr>
+          <w:rFonts w:ascii="Times New Roman" w:hAnsi="Times New Roman"/>
+          <w:sz w:val="20"/>
+        </w:rPr>
+        <w:t>prevSeconds</w:t>
+      </w:r>
+      <w:proofErr w:type="spellEnd"/>
+      <w:r>
+        <w:rPr>
+          <w:rFonts w:ascii="Times New Roman" w:hAnsi="Times New Roman"/>
+          <w:sz w:val="20"/>
+        </w:rPr>
+        <w:t xml:space="preserve"> = 0;</w:t>
+      </w:r>
+    </w:p>
+    <w:p>
+      <w:pPr>
+        <w:pStyle w:val="ListParagraph"/>
+        <w:ind w:left="1440"/>
+        <w:rPr>
+          <w:rFonts w:ascii="Times New Roman" w:hAnsi="Times New Roman"/>
+          <w:sz w:val="20"/>
+        </w:rPr>
+      </w:pPr>
+      <w:r>
+        <w:rPr>
+          <w:rFonts w:ascii="Times New Roman" w:hAnsi="Times New Roman"/>
+          <w:sz w:val="20"/>
+        </w:rPr>
+        <w:t xml:space="preserve">uint32_t </w:t>
+      </w:r>
+      <w:proofErr w:type="spellStart"/>
+      <w:r>
+        <w:rPr>
+          <w:rFonts w:ascii="Times New Roman" w:hAnsi="Times New Roman"/>
+          <w:sz w:val="20"/>
+        </w:rPr>
+        <w:t>setAlarmFlag</w:t>
+      </w:r>
+      <w:proofErr w:type="spellEnd"/>
+      <w:r>
+        <w:rPr>
+          <w:rFonts w:ascii="Times New Roman" w:hAnsi="Times New Roman"/>
+          <w:sz w:val="20"/>
+        </w:rPr>
+        <w:t xml:space="preserve"> = 0;</w:t>
+      </w:r>
+    </w:p>
+    <w:p>
+      <w:pPr>
+        <w:pStyle w:val="ListParagraph"/>
+        <w:ind w:left="1440"/>
+        <w:rPr>
+          <w:rFonts w:ascii="Times New Roman" w:hAnsi="Times New Roman"/>
+          <w:sz w:val="20"/>
+        </w:rPr>
+      </w:pPr>
+      <w:r>
+        <w:rPr>
+          <w:rFonts w:ascii="Times New Roman" w:hAnsi="Times New Roman"/>
+          <w:sz w:val="20"/>
+        </w:rPr>
+        <w:t xml:space="preserve">uint32_t </w:t>
+      </w:r>
+      <w:proofErr w:type="spellStart"/>
+      <w:r>
+        <w:rPr>
+          <w:rFonts w:ascii="Times New Roman" w:hAnsi="Times New Roman"/>
+          <w:sz w:val="20"/>
+        </w:rPr>
+        <w:t>alarmHour</w:t>
+      </w:r>
+      <w:proofErr w:type="spellEnd"/>
+      <w:r>
+        <w:rPr>
+          <w:rFonts w:ascii="Times New Roman" w:hAnsi="Times New Roman"/>
+          <w:sz w:val="20"/>
+        </w:rPr>
+        <w:t xml:space="preserve"> = 0;</w:t>
+      </w:r>
+    </w:p>
+    <w:p>
+      <w:pPr>
+        <w:pStyle w:val="ListParagraph"/>
+        <w:ind w:left="1440"/>
+        <w:rPr>
+          <w:rFonts w:ascii="Times New Roman" w:hAnsi="Times New Roman"/>
+          <w:sz w:val="20"/>
+        </w:rPr>
+      </w:pPr>
+      <w:r>
+        <w:rPr>
+          <w:rFonts w:ascii="Times New Roman" w:hAnsi="Times New Roman"/>
+          <w:sz w:val="20"/>
+        </w:rPr>
+        <w:t xml:space="preserve">uint32_t </w:t>
+      </w:r>
+      <w:proofErr w:type="spellStart"/>
+      <w:r>
+        <w:rPr>
+          <w:rFonts w:ascii="Times New Roman" w:hAnsi="Times New Roman"/>
+          <w:sz w:val="20"/>
+        </w:rPr>
+        <w:t>alarmMinute</w:t>
+      </w:r>
+      <w:proofErr w:type="spellEnd"/>
+      <w:r>
+        <w:rPr>
+          <w:rFonts w:ascii="Times New Roman" w:hAnsi="Times New Roman"/>
+          <w:sz w:val="20"/>
+        </w:rPr>
+        <w:t xml:space="preserve"> = 0;</w:t>
+      </w:r>
+    </w:p>
+    <w:p>
+      <w:pPr>
+        <w:pStyle w:val="ListParagraph"/>
+        <w:ind w:left="1440"/>
+        <w:rPr>
+          <w:rFonts w:ascii="Times New Roman" w:hAnsi="Times New Roman"/>
+          <w:sz w:val="20"/>
+        </w:rPr>
+      </w:pPr>
+      <w:r>
+        <w:rPr>
+          <w:rFonts w:ascii="Times New Roman" w:hAnsi="Times New Roman"/>
+          <w:sz w:val="20"/>
+        </w:rPr>
+        <w:t xml:space="preserve">uint32_t </w:t>
+      </w:r>
+      <w:proofErr w:type="spellStart"/>
+      <w:r>
+        <w:rPr>
+          <w:rFonts w:ascii="Times New Roman" w:hAnsi="Times New Roman"/>
+          <w:sz w:val="20"/>
+        </w:rPr>
+        <w:t>alarmActive</w:t>
+      </w:r>
+      <w:proofErr w:type="spellEnd"/>
+      <w:r>
+        <w:rPr>
+          <w:rFonts w:ascii="Times New Roman" w:hAnsi="Times New Roman"/>
+          <w:sz w:val="20"/>
+        </w:rPr>
+        <w:t xml:space="preserve"> = 0;</w:t>
+      </w:r>
+    </w:p>
+    <w:p>
+      <w:pPr>
+        <w:pStyle w:val="ListParagraph"/>
+        <w:ind w:left="1440"/>
+        <w:rPr>
+          <w:rFonts w:ascii="Times New Roman" w:hAnsi="Times New Roman"/>
+          <w:sz w:val="20"/>
+        </w:rPr>
+      </w:pPr>
+      <w:r>
+        <w:rPr>
+          <w:rFonts w:ascii="Times New Roman" w:hAnsi="Times New Roman"/>
+          <w:sz w:val="20"/>
+        </w:rPr>
+        <w:t xml:space="preserve">uint32_t </w:t>
+      </w:r>
+      <w:proofErr w:type="spellStart"/>
+      <w:r>
+        <w:rPr>
+          <w:rFonts w:ascii="Times New Roman" w:hAnsi="Times New Roman"/>
+          <w:sz w:val="20"/>
+        </w:rPr>
+        <w:t>soundFlag</w:t>
+      </w:r>
+      <w:proofErr w:type="spellEnd"/>
+      <w:r>
+        <w:rPr>
+          <w:rFonts w:ascii="Times New Roman" w:hAnsi="Times New Roman"/>
+          <w:sz w:val="20"/>
+        </w:rPr>
+        <w:t xml:space="preserve"> = 0;</w:t>
+      </w:r>
+    </w:p>
+    <w:p>
+      <w:pPr>
+        <w:pStyle w:val="ListParagraph"/>
+        <w:ind w:left="1440"/>
+        <w:rPr>
+          <w:rFonts w:ascii="Times New Roman" w:hAnsi="Times New Roman"/>
+          <w:sz w:val="20"/>
+        </w:rPr>
+      </w:pPr>
+      <w:r>
+        <w:rPr>
+          <w:rFonts w:ascii="Times New Roman" w:hAnsi="Times New Roman"/>
+          <w:sz w:val="20"/>
+        </w:rPr>
+        <w:t xml:space="preserve">uint32_t </w:t>
+      </w:r>
+      <w:proofErr w:type="spellStart"/>
+      <w:r>
+        <w:rPr>
+          <w:rFonts w:ascii="Times New Roman" w:hAnsi="Times New Roman"/>
+          <w:sz w:val="20"/>
+        </w:rPr>
+        <w:t>changeModeFlag</w:t>
+      </w:r>
+      <w:proofErr w:type="spellEnd"/>
+      <w:r>
+        <w:rPr>
+          <w:rFonts w:ascii="Times New Roman" w:hAnsi="Times New Roman"/>
+          <w:sz w:val="20"/>
+        </w:rPr>
+        <w:t xml:space="preserve"> = 0;</w:t>
+      </w:r>
+    </w:p>
+    <w:p>
+      <w:pPr>
+        <w:pStyle w:val="ListParagraph"/>
+        <w:ind w:left="1440"/>
+        <w:rPr>
+          <w:rFonts w:ascii="Times New Roman" w:hAnsi="Times New Roman"/>
+          <w:sz w:val="20"/>
+        </w:rPr>
+      </w:pPr>
+      <w:r>
+        <w:rPr>
+          <w:rFonts w:ascii="Times New Roman" w:hAnsi="Times New Roman"/>
+          <w:sz w:val="20"/>
+        </w:rPr>
         <w:lastRenderedPageBreak/>
         <w:t xml:space="preserve">uint32_t </w:t>
       </w:r>
@@ -3049,7 +3490,7 @@
           <w:rFonts w:ascii="Times New Roman" w:hAnsi="Times New Roman"/>
           <w:sz w:val="20"/>
         </w:rPr>
-        <w:t>prevSeconds</w:t>
+        <w:t>updateTimeFlag</w:t>
       </w:r>
       <w:proofErr w:type="spellEnd"/>
       <w:r>
@@ -3057,7 +3498,7 @@
           <w:rFonts w:ascii="Times New Roman" w:hAnsi="Times New Roman"/>
           <w:sz w:val="20"/>
         </w:rPr>
-        <w:t xml:space="preserve"> = 0;</w:t>
+        <w:t xml:space="preserve"> = 1;</w:t>
       </w:r>
     </w:p>
     <w:p>
@@ -3082,7 +3523,7 @@
           <w:rFonts w:ascii="Times New Roman" w:hAnsi="Times New Roman"/>
           <w:sz w:val="20"/>
         </w:rPr>
-        <w:t>setAlarmFlag</w:t>
+        <w:t>changeThemeFlag</w:t>
       </w:r>
       <w:proofErr w:type="spellEnd"/>
       <w:r>
@@ -3107,23 +3548,7 @@
           <w:rFonts w:ascii="Times New Roman" w:hAnsi="Times New Roman"/>
           <w:sz w:val="20"/>
         </w:rPr>
-        <w:t xml:space="preserve">uint32_t </w:t>
-      </w:r>
-      <w:proofErr w:type="spellStart"/>
-      <w:r>
-        <w:rPr>
-          <w:rFonts w:ascii="Times New Roman" w:hAnsi="Times New Roman"/>
-          <w:sz w:val="20"/>
-        </w:rPr>
-        <w:t>alarmHour</w:t>
-      </w:r>
-      <w:proofErr w:type="spellEnd"/>
-      <w:r>
-        <w:rPr>
-          <w:rFonts w:ascii="Times New Roman" w:hAnsi="Times New Roman"/>
-          <w:sz w:val="20"/>
-        </w:rPr>
-        <w:t xml:space="preserve"> = 0;</w:t>
+        <w:t>uint16_t THEME_COLOR = 0x0000;</w:t>
       </w:r>
     </w:p>
     <w:p>
@@ -3140,7 +3565,7 @@
           <w:rFonts w:ascii="Times New Roman" w:hAnsi="Times New Roman"/>
           <w:sz w:val="20"/>
         </w:rPr>
-        <w:t xml:space="preserve">uint32_t </w:t>
+        <w:t xml:space="preserve">uint16_t </w:t>
       </w:r>
       <w:proofErr w:type="spellStart"/>
       <w:r>
@@ -3148,7 +3573,7 @@
           <w:rFonts w:ascii="Times New Roman" w:hAnsi="Times New Roman"/>
           <w:sz w:val="20"/>
         </w:rPr>
-        <w:t>alarmMinute</w:t>
+        <w:t>theme_index</w:t>
       </w:r>
       <w:proofErr w:type="spellEnd"/>
       <w:r>
@@ -3161,19 +3586,18 @@
     </w:p>
     <w:p>
       <w:pPr>
-        <w:pStyle w:val="ListParagraph"/>
-        <w:ind w:left="1440"/>
-        <w:rPr>
-          <w:rFonts w:ascii="Times New Roman" w:hAnsi="Times New Roman"/>
-          <w:sz w:val="20"/>
-        </w:rPr>
-      </w:pPr>
-      <w:r>
-        <w:rPr>
-          <w:rFonts w:ascii="Times New Roman" w:hAnsi="Times New Roman"/>
-          <w:sz w:val="20"/>
-        </w:rPr>
-        <w:t xml:space="preserve">uint32_t </w:t>
+        <w:ind w:left="720"/>
+        <w:rPr>
+          <w:rFonts w:ascii="Times New Roman" w:hAnsi="Times New Roman"/>
+          <w:sz w:val="20"/>
+        </w:rPr>
+      </w:pPr>
+      <w:r>
+        <w:rPr>
+          <w:rFonts w:ascii="Times New Roman" w:hAnsi="Times New Roman"/>
+          <w:sz w:val="20"/>
+        </w:rPr>
+        <w:t xml:space="preserve">ISRs don’t have write access to global variables that are changed by the </w:t>
       </w:r>
       <w:proofErr w:type="spellStart"/>
       <w:r>
@@ -3181,7 +3605,7 @@
           <w:rFonts w:ascii="Times New Roman" w:hAnsi="Times New Roman"/>
           <w:sz w:val="20"/>
         </w:rPr>
-        <w:t>alarmActive</w:t>
+        <w:t>main.c</w:t>
       </w:r>
       <w:proofErr w:type="spellEnd"/>
       <w:r>
@@ -3189,24 +3613,23 @@
           <w:rFonts w:ascii="Times New Roman" w:hAnsi="Times New Roman"/>
           <w:sz w:val="20"/>
         </w:rPr>
-        <w:t xml:space="preserve"> = 0;</w:t>
-      </w:r>
-    </w:p>
-    <w:p>
-      <w:pPr>
-        <w:pStyle w:val="ListParagraph"/>
-        <w:ind w:left="1440"/>
-        <w:rPr>
-          <w:rFonts w:ascii="Times New Roman" w:hAnsi="Times New Roman"/>
-          <w:sz w:val="20"/>
-        </w:rPr>
-      </w:pPr>
-      <w:r>
-        <w:rPr>
-          <w:rFonts w:ascii="Times New Roman" w:hAnsi="Times New Roman"/>
-          <w:sz w:val="20"/>
-        </w:rPr>
-        <w:t xml:space="preserve">uint32_t </w:t>
+        <w:t xml:space="preserve"> to avoid critical sections. ISRs can set the associated flags which are acknowledged by the main and the relevant variable is changed.</w:t>
+      </w:r>
+    </w:p>
+    <w:p>
+      <w:pPr>
+        <w:ind w:left="720"/>
+        <w:rPr>
+          <w:rFonts w:ascii="Times New Roman" w:hAnsi="Times New Roman"/>
+          <w:sz w:val="20"/>
+        </w:rPr>
+      </w:pPr>
+      <w:r>
+        <w:rPr>
+          <w:rFonts w:ascii="Times New Roman" w:hAnsi="Times New Roman"/>
+          <w:sz w:val="20"/>
+        </w:rPr>
+        <w:t xml:space="preserve">One problem that we were having initially was due to ISR having write access to the </w:t>
       </w:r>
       <w:proofErr w:type="spellStart"/>
       <w:r>
@@ -3214,7 +3637,7 @@
           <w:rFonts w:ascii="Times New Roman" w:hAnsi="Times New Roman"/>
           <w:sz w:val="20"/>
         </w:rPr>
-        <w:t>soundFlag</w:t>
+        <w:t>currentMode</w:t>
       </w:r>
       <w:proofErr w:type="spellEnd"/>
       <w:r>
@@ -3222,229 +3645,7 @@
           <w:rFonts w:ascii="Times New Roman" w:hAnsi="Times New Roman"/>
           <w:sz w:val="20"/>
         </w:rPr>
-        <w:t xml:space="preserve"> = 0;</w:t>
-      </w:r>
-    </w:p>
-    <w:p>
-      <w:pPr>
-        <w:pStyle w:val="ListParagraph"/>
-        <w:ind w:left="1440"/>
-        <w:rPr>
-          <w:rFonts w:ascii="Times New Roman" w:hAnsi="Times New Roman"/>
-          <w:sz w:val="20"/>
-        </w:rPr>
-      </w:pPr>
-      <w:r>
-        <w:rPr>
-          <w:rFonts w:ascii="Times New Roman" w:hAnsi="Times New Roman"/>
-          <w:sz w:val="20"/>
-        </w:rPr>
-        <w:t xml:space="preserve">uint32_t </w:t>
-      </w:r>
-      <w:proofErr w:type="spellStart"/>
-      <w:r>
-        <w:rPr>
-          <w:rFonts w:ascii="Times New Roman" w:hAnsi="Times New Roman"/>
-          <w:sz w:val="20"/>
-        </w:rPr>
-        <w:t>changeModeFlag</w:t>
-      </w:r>
-      <w:proofErr w:type="spellEnd"/>
-      <w:r>
-        <w:rPr>
-          <w:rFonts w:ascii="Times New Roman" w:hAnsi="Times New Roman"/>
-          <w:sz w:val="20"/>
-        </w:rPr>
-        <w:t xml:space="preserve"> = 0;</w:t>
-      </w:r>
-    </w:p>
-    <w:p>
-      <w:pPr>
-        <w:pStyle w:val="ListParagraph"/>
-        <w:ind w:left="1440"/>
-        <w:rPr>
-          <w:rFonts w:ascii="Times New Roman" w:hAnsi="Times New Roman"/>
-          <w:sz w:val="20"/>
-        </w:rPr>
-      </w:pPr>
-      <w:r>
-        <w:rPr>
-          <w:rFonts w:ascii="Times New Roman" w:hAnsi="Times New Roman"/>
-          <w:sz w:val="20"/>
-        </w:rPr>
-        <w:t xml:space="preserve">uint32_t </w:t>
-      </w:r>
-      <w:proofErr w:type="spellStart"/>
-      <w:r>
-        <w:rPr>
-          <w:rFonts w:ascii="Times New Roman" w:hAnsi="Times New Roman"/>
-          <w:sz w:val="20"/>
-        </w:rPr>
-        <w:t>updateTimeFlag</w:t>
-      </w:r>
-      <w:proofErr w:type="spellEnd"/>
-      <w:r>
-        <w:rPr>
-          <w:rFonts w:ascii="Times New Roman" w:hAnsi="Times New Roman"/>
-          <w:sz w:val="20"/>
-        </w:rPr>
-        <w:t xml:space="preserve"> = 1;</w:t>
-      </w:r>
-    </w:p>
-    <w:p>
-      <w:pPr>
-        <w:pStyle w:val="ListParagraph"/>
-        <w:ind w:left="1440"/>
-        <w:rPr>
-          <w:rFonts w:ascii="Times New Roman" w:hAnsi="Times New Roman"/>
-          <w:sz w:val="20"/>
-        </w:rPr>
-      </w:pPr>
-      <w:r>
-        <w:rPr>
-          <w:rFonts w:ascii="Times New Roman" w:hAnsi="Times New Roman"/>
-          <w:sz w:val="20"/>
-        </w:rPr>
-        <w:t xml:space="preserve">uint32_t </w:t>
-      </w:r>
-      <w:proofErr w:type="spellStart"/>
-      <w:r>
-        <w:rPr>
-          <w:rFonts w:ascii="Times New Roman" w:hAnsi="Times New Roman"/>
-          <w:sz w:val="20"/>
-        </w:rPr>
-        <w:t>changeThemeFlag</w:t>
-      </w:r>
-      <w:proofErr w:type="spellEnd"/>
-      <w:r>
-        <w:rPr>
-          <w:rFonts w:ascii="Times New Roman" w:hAnsi="Times New Roman"/>
-          <w:sz w:val="20"/>
-        </w:rPr>
-        <w:t xml:space="preserve"> = 0;</w:t>
-      </w:r>
-    </w:p>
-    <w:p>
-      <w:pPr>
-        <w:pStyle w:val="ListParagraph"/>
-        <w:ind w:left="1440"/>
-        <w:rPr>
-          <w:rFonts w:ascii="Times New Roman" w:hAnsi="Times New Roman"/>
-          <w:sz w:val="20"/>
-        </w:rPr>
-      </w:pPr>
-      <w:r>
-        <w:rPr>
-          <w:rFonts w:ascii="Times New Roman" w:hAnsi="Times New Roman"/>
-          <w:sz w:val="20"/>
-        </w:rPr>
-        <w:t>uint16_t THEME_COLOR = 0x0000;</w:t>
-      </w:r>
-    </w:p>
-    <w:p>
-      <w:pPr>
-        <w:pStyle w:val="ListParagraph"/>
-        <w:ind w:left="1440"/>
-        <w:rPr>
-          <w:rFonts w:ascii="Times New Roman" w:hAnsi="Times New Roman"/>
-          <w:sz w:val="20"/>
-        </w:rPr>
-      </w:pPr>
-      <w:r>
-        <w:rPr>
-          <w:rFonts w:ascii="Times New Roman" w:hAnsi="Times New Roman"/>
-          <w:sz w:val="20"/>
-        </w:rPr>
-        <w:t xml:space="preserve">uint16_t </w:t>
-      </w:r>
-      <w:proofErr w:type="spellStart"/>
-      <w:r>
-        <w:rPr>
-          <w:rFonts w:ascii="Times New Roman" w:hAnsi="Times New Roman"/>
-          <w:sz w:val="20"/>
-        </w:rPr>
-        <w:t>theme_index</w:t>
-      </w:r>
-      <w:proofErr w:type="spellEnd"/>
-      <w:r>
-        <w:rPr>
-          <w:rFonts w:ascii="Times New Roman" w:hAnsi="Times New Roman"/>
-          <w:sz w:val="20"/>
-        </w:rPr>
-        <w:t xml:space="preserve"> = 0;</w:t>
-      </w:r>
-    </w:p>
-    <w:p>
-      <w:pPr>
-        <w:ind w:left="720"/>
-        <w:rPr>
-          <w:rFonts w:ascii="Times New Roman" w:hAnsi="Times New Roman"/>
-          <w:sz w:val="20"/>
-        </w:rPr>
-      </w:pPr>
-      <w:r>
-        <w:rPr>
-          <w:rFonts w:ascii="Times New Roman" w:hAnsi="Times New Roman"/>
-          <w:sz w:val="20"/>
-        </w:rPr>
-        <w:t xml:space="preserve">ISRs don’t have write access to global variables that are changed by the </w:t>
-      </w:r>
-      <w:proofErr w:type="spellStart"/>
-      <w:r>
-        <w:rPr>
-          <w:rFonts w:ascii="Times New Roman" w:hAnsi="Times New Roman"/>
-          <w:sz w:val="20"/>
-        </w:rPr>
-        <w:t>main.c</w:t>
-      </w:r>
-      <w:proofErr w:type="spellEnd"/>
-      <w:r>
-        <w:rPr>
-          <w:rFonts w:ascii="Times New Roman" w:hAnsi="Times New Roman"/>
-          <w:sz w:val="20"/>
-        </w:rPr>
-        <w:t xml:space="preserve"> to avoid critical sections. ISRs can set the associated flags which are acknowledged by the main and the relevant variable is changed.</w:t>
-      </w:r>
-    </w:p>
-    <w:p>
-      <w:pPr>
-        <w:ind w:left="720"/>
-        <w:rPr>
-          <w:rFonts w:ascii="Times New Roman" w:hAnsi="Times New Roman"/>
-          <w:sz w:val="20"/>
-        </w:rPr>
-      </w:pPr>
-      <w:r>
-        <w:rPr>
-          <w:rFonts w:ascii="Times New Roman" w:hAnsi="Times New Roman"/>
-          <w:sz w:val="20"/>
-        </w:rPr>
-        <w:t xml:space="preserve">One problem that we were having initially was due to ISR having write access to the </w:t>
-      </w:r>
-      <w:proofErr w:type="spellStart"/>
-      <w:r>
-        <w:rPr>
-          <w:rFonts w:ascii="Times New Roman" w:hAnsi="Times New Roman"/>
-          <w:sz w:val="20"/>
-        </w:rPr>
-        <w:t>currentMode</w:t>
-      </w:r>
-      <w:proofErr w:type="spellEnd"/>
-      <w:r>
-        <w:rPr>
-          <w:rFonts w:ascii="Times New Roman" w:hAnsi="Times New Roman"/>
-          <w:sz w:val="20"/>
-        </w:rPr>
-        <w:t xml:space="preserve"> counter. Therefore, at times this would lead to multiple mode screens being displayed simultaneously. Therefore, a layer of abstraction was added where ISRs don’t have write access to critical variables and instead set the relevant flags.</w:t>
-      </w:r>
-      <w:bookmarkStart w:id="0" w:name="_GoBack"/>
-      <w:bookmarkEnd w:id="0"/>
-      <w:r>
-        <w:rPr>
-          <w:rFonts w:ascii="Times New Roman" w:hAnsi="Times New Roman"/>
-          <w:sz w:val="20"/>
-        </w:rPr>
-        <w:t xml:space="preserve"> </w:t>
+        <w:t xml:space="preserve"> counter. Therefore, at times this would lead to multiple mode screens being displayed simultaneously. Therefore, a layer of abstraction was added where ISRs don’t have write access to critical variables and instead set the relevant flags. </w:t>
       </w:r>
     </w:p>
     <w:sectPr>

</xml_diff>